<commit_message>
patch to fix role bug tests
</commit_message>
<xml_diff>
--- a/RESUMO - AULA 3.docx
+++ b/RESUMO - AULA 3.docx
@@ -25602,14 +25602,7 @@
                 <w:b/>
                 <w:bCs/>
               </w:rPr>
-              <w:t xml:space="preserve">AULA </w:t>
-            </w:r>
-            <w:r>
-              <w:rPr>
-                <w:b/>
-                <w:bCs/>
-              </w:rPr>
-              <w:t>43</w:t>
+              <w:t>AULA 43</w:t>
             </w:r>
           </w:p>
         </w:tc>
@@ -25889,10 +25882,7 @@
               <w:t>}</w:t>
             </w:r>
             <w:r>
-              <w:t xml:space="preserve"> e retorne status 200 </w:t>
-            </w:r>
-            <w:r>
-              <w:t xml:space="preserve">com </w:t>
+              <w:t xml:space="preserve"> e retorne status 200 com </w:t>
             </w:r>
             <w:r>
               <w:rPr>
@@ -26206,14 +26196,7 @@
                 <w:b/>
                 <w:bCs/>
               </w:rPr>
-              <w:t xml:space="preserve">AULA </w:t>
-            </w:r>
-            <w:r>
-              <w:rPr>
-                <w:b/>
-                <w:bCs/>
-              </w:rPr>
-              <w:t>44</w:t>
+              <w:t>AULA 44</w:t>
             </w:r>
           </w:p>
         </w:tc>
@@ -26961,14 +26944,7 @@
                 <w:b/>
                 <w:bCs/>
               </w:rPr>
-              <w:t xml:space="preserve">AULA </w:t>
-            </w:r>
-            <w:r>
-              <w:rPr>
-                <w:b/>
-                <w:bCs/>
-              </w:rPr>
-              <w:t>45</w:t>
+              <w:t>AULA 45</w:t>
             </w:r>
           </w:p>
         </w:tc>
@@ -27266,6 +27242,62 @@
               <w:t>;</w:t>
             </w:r>
           </w:p>
+        </w:tc>
+      </w:tr>
+    </w:tbl>
+    <w:p>
+      <w:pPr>
+        <w:jc w:val="both"/>
+      </w:pPr>
+    </w:p>
+    <w:tbl>
+      <w:tblPr>
+        <w:tblStyle w:val="Tabelacomgrade"/>
+        <w:tblW w:w="0" w:type="auto"/>
+        <w:tblLook w:val="04A0" w:firstRow="1" w:lastRow="0" w:firstColumn="1" w:lastColumn="0" w:noHBand="0" w:noVBand="1"/>
+      </w:tblPr>
+      <w:tblGrid>
+        <w:gridCol w:w="8494"/>
+      </w:tblGrid>
+      <w:tr>
+        <w:tc>
+          <w:tcPr>
+            <w:tcW w:w="8494" w:type="dxa"/>
+            <w:shd w:val="clear" w:color="auto" w:fill="BFBFBF" w:themeFill="background1" w:themeFillShade="BF"/>
+          </w:tcPr>
+          <w:p>
+            <w:pPr>
+              <w:jc w:val="center"/>
+              <w:rPr>
+                <w:b/>
+                <w:bCs/>
+              </w:rPr>
+            </w:pPr>
+            <w:r>
+              <w:rPr>
+                <w:b/>
+                <w:bCs/>
+              </w:rPr>
+              <w:t xml:space="preserve">AULA </w:t>
+            </w:r>
+            <w:r>
+              <w:rPr>
+                <w:b/>
+                <w:bCs/>
+              </w:rPr>
+              <w:t>46</w:t>
+            </w:r>
+          </w:p>
+        </w:tc>
+      </w:tr>
+      <w:tr>
+        <w:trPr>
+          <w:trHeight w:val="35"/>
+        </w:trPr>
+        <w:tc>
+          <w:tcPr>
+            <w:tcW w:w="8494" w:type="dxa"/>
+          </w:tcPr>
           <w:p>
             <w:pPr>
               <w:pStyle w:val="PargrafodaLista"/>
@@ -27275,6 +27307,1490 @@
               </w:numPr>
               <w:jc w:val="both"/>
             </w:pPr>
+            <w:r>
+              <w:t xml:space="preserve">Dentro do arquivo </w:t>
+            </w:r>
+            <w:proofErr w:type="spellStart"/>
+            <w:r>
+              <w:rPr>
+                <w:b/>
+                <w:bCs/>
+              </w:rPr>
+              <w:t>app.ts</w:t>
+            </w:r>
+            <w:proofErr w:type="spellEnd"/>
+            <w:r>
+              <w:t xml:space="preserve">, dentro do </w:t>
+            </w:r>
+            <w:proofErr w:type="spellStart"/>
+            <w:proofErr w:type="gramStart"/>
+            <w:r>
+              <w:rPr>
+                <w:b/>
+                <w:bCs/>
+              </w:rPr>
+              <w:t>app.register</w:t>
+            </w:r>
+            <w:proofErr w:type="spellEnd"/>
+            <w:proofErr w:type="gramEnd"/>
+            <w:r>
+              <w:t xml:space="preserve"> adicione uma segunda chave ao </w:t>
+            </w:r>
+            <w:r>
+              <w:rPr>
+                <w:b/>
+                <w:bCs/>
+              </w:rPr>
+              <w:t>parâmetro</w:t>
+            </w:r>
+            <w:r>
+              <w:t xml:space="preserve">, chamada </w:t>
+            </w:r>
+            <w:proofErr w:type="spellStart"/>
+            <w:r>
+              <w:rPr>
+                <w:b/>
+                <w:bCs/>
+              </w:rPr>
+              <w:t>sign</w:t>
+            </w:r>
+            <w:proofErr w:type="spellEnd"/>
+            <w:r>
+              <w:t xml:space="preserve"> que recebe um objeto </w:t>
+            </w:r>
+            <w:proofErr w:type="spellStart"/>
+            <w:r>
+              <w:rPr>
+                <w:b/>
+                <w:bCs/>
+              </w:rPr>
+              <w:t>expiresIn</w:t>
+            </w:r>
+            <w:proofErr w:type="spellEnd"/>
+            <w:r>
+              <w:rPr>
+                <w:b/>
+                <w:bCs/>
+              </w:rPr>
+              <w:t>: ‘10m’</w:t>
+            </w:r>
+            <w:r>
+              <w:t>;</w:t>
+            </w:r>
+          </w:p>
+          <w:p>
+            <w:pPr>
+              <w:pStyle w:val="PargrafodaLista"/>
+              <w:numPr>
+                <w:ilvl w:val="0"/>
+                <w:numId w:val="1"/>
+              </w:numPr>
+              <w:jc w:val="both"/>
+            </w:pPr>
+            <w:r>
+              <w:t xml:space="preserve">Entre no arquivo </w:t>
+            </w:r>
+            <w:proofErr w:type="spellStart"/>
+            <w:r>
+              <w:rPr>
+                <w:b/>
+                <w:bCs/>
+              </w:rPr>
+              <w:t>authenticate.ts</w:t>
+            </w:r>
+            <w:proofErr w:type="spellEnd"/>
+            <w:r>
+              <w:t xml:space="preserve"> da pasta </w:t>
+            </w:r>
+            <w:proofErr w:type="spellStart"/>
+            <w:r>
+              <w:rPr>
+                <w:b/>
+                <w:bCs/>
+              </w:rPr>
+              <w:t>user</w:t>
+            </w:r>
+            <w:proofErr w:type="spellEnd"/>
+            <w:r>
+              <w:t xml:space="preserve"> e abaixo da constante do </w:t>
+            </w:r>
+            <w:r>
+              <w:rPr>
+                <w:b/>
+                <w:bCs/>
+              </w:rPr>
+              <w:t xml:space="preserve">token </w:t>
+            </w:r>
+            <w:r>
+              <w:t xml:space="preserve">crie a constante </w:t>
+            </w:r>
+            <w:proofErr w:type="spellStart"/>
+            <w:r>
+              <w:rPr>
+                <w:b/>
+                <w:bCs/>
+              </w:rPr>
+              <w:t>refreshToken</w:t>
+            </w:r>
+            <w:proofErr w:type="spellEnd"/>
+            <w:r>
+              <w:t xml:space="preserve">, idêntico ao primeiro, mas com o objeto </w:t>
+            </w:r>
+            <w:proofErr w:type="spellStart"/>
+            <w:r>
+              <w:rPr>
+                <w:b/>
+                <w:bCs/>
+              </w:rPr>
+              <w:t>sign</w:t>
+            </w:r>
+            <w:proofErr w:type="spellEnd"/>
+            <w:r>
+              <w:rPr>
+                <w:b/>
+                <w:bCs/>
+              </w:rPr>
+              <w:t xml:space="preserve">, </w:t>
+            </w:r>
+            <w:r>
+              <w:t xml:space="preserve">que expira em </w:t>
+            </w:r>
+            <w:r>
+              <w:rPr>
+                <w:b/>
+                <w:bCs/>
+              </w:rPr>
+              <w:t>‘7d’</w:t>
+            </w:r>
+            <w:r>
+              <w:rPr>
+                <w:b/>
+                <w:bCs/>
+              </w:rPr>
+              <w:t>;</w:t>
+            </w:r>
+          </w:p>
+          <w:p>
+            <w:pPr>
+              <w:pStyle w:val="PargrafodaLista"/>
+              <w:numPr>
+                <w:ilvl w:val="0"/>
+                <w:numId w:val="1"/>
+              </w:numPr>
+              <w:jc w:val="both"/>
+            </w:pPr>
+            <w:r>
+              <w:t xml:space="preserve">Instale o </w:t>
+            </w:r>
+            <w:proofErr w:type="spellStart"/>
+            <w:r>
+              <w:rPr>
+                <w:b/>
+                <w:bCs/>
+              </w:rPr>
+              <w:t>npm</w:t>
+            </w:r>
+            <w:proofErr w:type="spellEnd"/>
+            <w:r>
+              <w:rPr>
+                <w:b/>
+                <w:bCs/>
+              </w:rPr>
+              <w:t xml:space="preserve"> i @fastify/cookie;</w:t>
+            </w:r>
+          </w:p>
+          <w:p>
+            <w:pPr>
+              <w:pStyle w:val="PargrafodaLista"/>
+              <w:numPr>
+                <w:ilvl w:val="0"/>
+                <w:numId w:val="1"/>
+              </w:numPr>
+              <w:jc w:val="both"/>
+            </w:pPr>
+            <w:r>
+              <w:t xml:space="preserve">No arquivo </w:t>
+            </w:r>
+            <w:proofErr w:type="spellStart"/>
+            <w:r>
+              <w:rPr>
+                <w:b/>
+                <w:bCs/>
+              </w:rPr>
+              <w:t>app.ts</w:t>
+            </w:r>
+            <w:proofErr w:type="spellEnd"/>
+            <w:r>
+              <w:rPr>
+                <w:b/>
+                <w:bCs/>
+              </w:rPr>
+              <w:t xml:space="preserve"> </w:t>
+            </w:r>
+            <w:r>
+              <w:t xml:space="preserve">cadastre o </w:t>
+            </w:r>
+            <w:proofErr w:type="spellStart"/>
+            <w:proofErr w:type="gramStart"/>
+            <w:r>
+              <w:rPr>
+                <w:b/>
+                <w:bCs/>
+              </w:rPr>
+              <w:t>app.register</w:t>
+            </w:r>
+            <w:proofErr w:type="spellEnd"/>
+            <w:proofErr w:type="gramEnd"/>
+            <w:r>
+              <w:rPr>
+                <w:b/>
+                <w:bCs/>
+              </w:rPr>
+              <w:t>(</w:t>
+            </w:r>
+            <w:proofErr w:type="spellStart"/>
+            <w:r>
+              <w:rPr>
+                <w:b/>
+                <w:bCs/>
+              </w:rPr>
+              <w:t>fastifyCookie</w:t>
+            </w:r>
+            <w:proofErr w:type="spellEnd"/>
+            <w:r>
+              <w:rPr>
+                <w:b/>
+                <w:bCs/>
+              </w:rPr>
+              <w:t>)</w:t>
+            </w:r>
+            <w:r>
+              <w:t>;</w:t>
+            </w:r>
+          </w:p>
+          <w:p>
+            <w:pPr>
+              <w:pStyle w:val="PargrafodaLista"/>
+              <w:numPr>
+                <w:ilvl w:val="0"/>
+                <w:numId w:val="1"/>
+              </w:numPr>
+              <w:jc w:val="both"/>
+            </w:pPr>
+            <w:r>
+              <w:t xml:space="preserve">De volta ao </w:t>
+            </w:r>
+            <w:proofErr w:type="spellStart"/>
+            <w:r>
+              <w:rPr>
+                <w:b/>
+                <w:bCs/>
+              </w:rPr>
+              <w:t>authenticate.ts</w:t>
+            </w:r>
+            <w:proofErr w:type="spellEnd"/>
+            <w:r>
+              <w:t xml:space="preserve"> no </w:t>
+            </w:r>
+            <w:proofErr w:type="spellStart"/>
+            <w:r>
+              <w:rPr>
+                <w:b/>
+                <w:bCs/>
+              </w:rPr>
+              <w:t>return</w:t>
+            </w:r>
+            <w:proofErr w:type="spellEnd"/>
+            <w:r>
+              <w:t xml:space="preserve"> dê um </w:t>
+            </w:r>
+            <w:proofErr w:type="spellStart"/>
+            <w:proofErr w:type="gramStart"/>
+            <w:r>
+              <w:rPr>
+                <w:b/>
+                <w:bCs/>
+              </w:rPr>
+              <w:t>setCookie</w:t>
+            </w:r>
+            <w:proofErr w:type="spellEnd"/>
+            <w:r>
+              <w:rPr>
+                <w:b/>
+                <w:bCs/>
+              </w:rPr>
+              <w:t>(</w:t>
+            </w:r>
+            <w:proofErr w:type="gramEnd"/>
+            <w:r>
+              <w:rPr>
+                <w:b/>
+                <w:bCs/>
+              </w:rPr>
+              <w:t>‘</w:t>
+            </w:r>
+            <w:proofErr w:type="spellStart"/>
+            <w:r>
+              <w:rPr>
+                <w:b/>
+                <w:bCs/>
+              </w:rPr>
+              <w:t>refreshToken</w:t>
+            </w:r>
+            <w:proofErr w:type="spellEnd"/>
+            <w:r>
+              <w:rPr>
+                <w:b/>
+                <w:bCs/>
+              </w:rPr>
+              <w:t xml:space="preserve">’, </w:t>
+            </w:r>
+            <w:proofErr w:type="spellStart"/>
+            <w:r>
+              <w:rPr>
+                <w:b/>
+                <w:bCs/>
+              </w:rPr>
+              <w:t>refreshToken</w:t>
+            </w:r>
+            <w:proofErr w:type="spellEnd"/>
+            <w:r>
+              <w:rPr>
+                <w:b/>
+                <w:bCs/>
+              </w:rPr>
+              <w:t xml:space="preserve">,{path: ‘/’, </w:t>
+            </w:r>
+            <w:proofErr w:type="spellStart"/>
+            <w:r>
+              <w:rPr>
+                <w:b/>
+                <w:bCs/>
+              </w:rPr>
+              <w:t>secure</w:t>
+            </w:r>
+            <w:proofErr w:type="spellEnd"/>
+            <w:r>
+              <w:rPr>
+                <w:b/>
+                <w:bCs/>
+              </w:rPr>
+              <w:t xml:space="preserve">: </w:t>
+            </w:r>
+            <w:proofErr w:type="spellStart"/>
+            <w:r>
+              <w:rPr>
+                <w:b/>
+                <w:bCs/>
+              </w:rPr>
+              <w:t>true</w:t>
+            </w:r>
+            <w:proofErr w:type="spellEnd"/>
+            <w:r>
+              <w:rPr>
+                <w:b/>
+                <w:bCs/>
+              </w:rPr>
+              <w:t xml:space="preserve">, </w:t>
+            </w:r>
+            <w:proofErr w:type="spellStart"/>
+            <w:r>
+              <w:rPr>
+                <w:b/>
+                <w:bCs/>
+              </w:rPr>
+              <w:t>sameSite</w:t>
+            </w:r>
+            <w:proofErr w:type="spellEnd"/>
+            <w:r>
+              <w:rPr>
+                <w:b/>
+                <w:bCs/>
+              </w:rPr>
+              <w:t xml:space="preserve">: </w:t>
+            </w:r>
+            <w:proofErr w:type="spellStart"/>
+            <w:r>
+              <w:rPr>
+                <w:b/>
+                <w:bCs/>
+              </w:rPr>
+              <w:t>true</w:t>
+            </w:r>
+            <w:proofErr w:type="spellEnd"/>
+            <w:r>
+              <w:rPr>
+                <w:b/>
+                <w:bCs/>
+              </w:rPr>
+              <w:t xml:space="preserve">, </w:t>
+            </w:r>
+            <w:proofErr w:type="spellStart"/>
+            <w:r>
+              <w:rPr>
+                <w:b/>
+                <w:bCs/>
+              </w:rPr>
+              <w:t>httpOnly</w:t>
+            </w:r>
+            <w:proofErr w:type="spellEnd"/>
+            <w:r>
+              <w:rPr>
+                <w:b/>
+                <w:bCs/>
+              </w:rPr>
+              <w:t xml:space="preserve">: </w:t>
+            </w:r>
+            <w:proofErr w:type="spellStart"/>
+            <w:r>
+              <w:rPr>
+                <w:b/>
+                <w:bCs/>
+              </w:rPr>
+              <w:t>true</w:t>
+            </w:r>
+            <w:proofErr w:type="spellEnd"/>
+            <w:r>
+              <w:rPr>
+                <w:b/>
+                <w:bCs/>
+              </w:rPr>
+              <w:t>};</w:t>
+            </w:r>
+          </w:p>
+          <w:p>
+            <w:pPr>
+              <w:pStyle w:val="PargrafodaLista"/>
+              <w:numPr>
+                <w:ilvl w:val="0"/>
+                <w:numId w:val="1"/>
+              </w:numPr>
+              <w:jc w:val="both"/>
+            </w:pPr>
+            <w:r>
+              <w:t xml:space="preserve">De volta ao </w:t>
+            </w:r>
+            <w:proofErr w:type="spellStart"/>
+            <w:r>
+              <w:rPr>
+                <w:b/>
+                <w:bCs/>
+              </w:rPr>
+              <w:t>app.ts</w:t>
+            </w:r>
+            <w:proofErr w:type="spellEnd"/>
+            <w:r>
+              <w:t xml:space="preserve"> no </w:t>
+            </w:r>
+            <w:proofErr w:type="spellStart"/>
+            <w:r>
+              <w:rPr>
+                <w:b/>
+                <w:bCs/>
+              </w:rPr>
+              <w:t>register</w:t>
+            </w:r>
+            <w:proofErr w:type="spellEnd"/>
+            <w:r>
+              <w:rPr>
+                <w:b/>
+                <w:bCs/>
+              </w:rPr>
+              <w:t xml:space="preserve"> </w:t>
+            </w:r>
+            <w:r>
+              <w:t xml:space="preserve">do </w:t>
+            </w:r>
+            <w:r>
+              <w:rPr>
+                <w:b/>
+                <w:bCs/>
+              </w:rPr>
+              <w:t xml:space="preserve">JWT </w:t>
+            </w:r>
+            <w:r>
+              <w:t xml:space="preserve">adicione outra chave chamada </w:t>
+            </w:r>
+            <w:r>
+              <w:rPr>
+                <w:b/>
+                <w:bCs/>
+              </w:rPr>
+              <w:t>cookie</w:t>
+            </w:r>
+            <w:r>
+              <w:t xml:space="preserve"> que recebe um objeto: </w:t>
+            </w:r>
+            <w:proofErr w:type="spellStart"/>
+            <w:r>
+              <w:rPr>
+                <w:b/>
+                <w:bCs/>
+              </w:rPr>
+              <w:t>cookieName</w:t>
+            </w:r>
+            <w:proofErr w:type="spellEnd"/>
+            <w:r>
+              <w:rPr>
+                <w:b/>
+                <w:bCs/>
+              </w:rPr>
+              <w:t>: ‘</w:t>
+            </w:r>
+            <w:proofErr w:type="spellStart"/>
+            <w:r>
+              <w:rPr>
+                <w:b/>
+                <w:bCs/>
+              </w:rPr>
+              <w:t>refreshToken</w:t>
+            </w:r>
+            <w:proofErr w:type="spellEnd"/>
+            <w:r>
+              <w:rPr>
+                <w:b/>
+                <w:bCs/>
+              </w:rPr>
+              <w:t xml:space="preserve">’, </w:t>
+            </w:r>
+            <w:proofErr w:type="spellStart"/>
+            <w:r>
+              <w:rPr>
+                <w:b/>
+                <w:bCs/>
+              </w:rPr>
+              <w:t>signed</w:t>
+            </w:r>
+            <w:proofErr w:type="spellEnd"/>
+            <w:r>
+              <w:rPr>
+                <w:b/>
+                <w:bCs/>
+              </w:rPr>
+              <w:t>: false</w:t>
+            </w:r>
+            <w:r>
+              <w:rPr>
+                <w:b/>
+                <w:bCs/>
+                <w:u w:val="single"/>
+              </w:rPr>
+              <w:t>;</w:t>
+            </w:r>
+          </w:p>
+        </w:tc>
+      </w:tr>
+    </w:tbl>
+    <w:p>
+      <w:pPr>
+        <w:jc w:val="both"/>
+      </w:pPr>
+    </w:p>
+    <w:tbl>
+      <w:tblPr>
+        <w:tblStyle w:val="Tabelacomgrade"/>
+        <w:tblW w:w="0" w:type="auto"/>
+        <w:tblLook w:val="04A0" w:firstRow="1" w:lastRow="0" w:firstColumn="1" w:lastColumn="0" w:noHBand="0" w:noVBand="1"/>
+      </w:tblPr>
+      <w:tblGrid>
+        <w:gridCol w:w="8494"/>
+      </w:tblGrid>
+      <w:tr>
+        <w:tc>
+          <w:tcPr>
+            <w:tcW w:w="8494" w:type="dxa"/>
+            <w:shd w:val="clear" w:color="auto" w:fill="BFBFBF" w:themeFill="background1" w:themeFillShade="BF"/>
+          </w:tcPr>
+          <w:p>
+            <w:pPr>
+              <w:jc w:val="center"/>
+              <w:rPr>
+                <w:b/>
+                <w:bCs/>
+              </w:rPr>
+            </w:pPr>
+            <w:r>
+              <w:rPr>
+                <w:b/>
+                <w:bCs/>
+              </w:rPr>
+              <w:t xml:space="preserve">AULA </w:t>
+            </w:r>
+            <w:r>
+              <w:rPr>
+                <w:b/>
+                <w:bCs/>
+              </w:rPr>
+              <w:t>47</w:t>
+            </w:r>
+          </w:p>
+        </w:tc>
+      </w:tr>
+      <w:tr>
+        <w:trPr>
+          <w:trHeight w:val="35"/>
+        </w:trPr>
+        <w:tc>
+          <w:tcPr>
+            <w:tcW w:w="8494" w:type="dxa"/>
+          </w:tcPr>
+          <w:p>
+            <w:pPr>
+              <w:pStyle w:val="PargrafodaLista"/>
+              <w:numPr>
+                <w:ilvl w:val="0"/>
+                <w:numId w:val="1"/>
+              </w:numPr>
+              <w:jc w:val="both"/>
+            </w:pPr>
+            <w:r>
+              <w:t xml:space="preserve">Crie um </w:t>
+            </w:r>
+            <w:proofErr w:type="spellStart"/>
+            <w:r>
+              <w:rPr>
+                <w:b/>
+                <w:bCs/>
+              </w:rPr>
+              <w:t>controller</w:t>
+            </w:r>
+            <w:proofErr w:type="spellEnd"/>
+            <w:r>
+              <w:t xml:space="preserve"> chamado </w:t>
+            </w:r>
+            <w:proofErr w:type="spellStart"/>
+            <w:r>
+              <w:rPr>
+                <w:b/>
+                <w:bCs/>
+              </w:rPr>
+              <w:t>refresh.ts</w:t>
+            </w:r>
+            <w:proofErr w:type="spellEnd"/>
+            <w:r>
+              <w:t xml:space="preserve">. Copie o código da rota </w:t>
+            </w:r>
+            <w:proofErr w:type="spellStart"/>
+            <w:proofErr w:type="gramStart"/>
+            <w:r>
+              <w:rPr>
+                <w:b/>
+                <w:bCs/>
+              </w:rPr>
+              <w:t>authenticate</w:t>
+            </w:r>
+            <w:proofErr w:type="spellEnd"/>
+            <w:r>
+              <w:rPr>
+                <w:b/>
+                <w:bCs/>
+              </w:rPr>
+              <w:t xml:space="preserve"> </w:t>
+            </w:r>
+            <w:r>
+              <w:t xml:space="preserve"> para</w:t>
+            </w:r>
+            <w:proofErr w:type="gramEnd"/>
+            <w:r>
+              <w:t xml:space="preserve"> facilitar. Faça a troca de nomes. No arquivo </w:t>
+            </w:r>
+            <w:proofErr w:type="spellStart"/>
+            <w:r>
+              <w:rPr>
+                <w:b/>
+                <w:bCs/>
+              </w:rPr>
+              <w:t>routes</w:t>
+            </w:r>
+            <w:proofErr w:type="spellEnd"/>
+            <w:r>
+              <w:t xml:space="preserve"> </w:t>
+            </w:r>
+            <w:proofErr w:type="gramStart"/>
+            <w:r>
+              <w:t>crie uma nova</w:t>
+            </w:r>
+            <w:proofErr w:type="gramEnd"/>
+            <w:r>
+              <w:t xml:space="preserve"> rota </w:t>
+            </w:r>
+            <w:r>
+              <w:rPr>
+                <w:b/>
+                <w:bCs/>
+              </w:rPr>
+              <w:t xml:space="preserve">patch </w:t>
+            </w:r>
+            <w:r>
+              <w:rPr>
+                <w:b/>
+                <w:bCs/>
+              </w:rPr>
+              <w:lastRenderedPageBreak/>
+              <w:t>‘/token/</w:t>
+            </w:r>
+            <w:proofErr w:type="spellStart"/>
+            <w:r>
+              <w:rPr>
+                <w:b/>
+                <w:bCs/>
+              </w:rPr>
+              <w:t>refresh</w:t>
+            </w:r>
+            <w:proofErr w:type="spellEnd"/>
+            <w:r>
+              <w:rPr>
+                <w:b/>
+                <w:bCs/>
+              </w:rPr>
+              <w:t xml:space="preserve">’. </w:t>
+            </w:r>
+            <w:r>
+              <w:t xml:space="preserve">Dentro da função </w:t>
+            </w:r>
+            <w:proofErr w:type="spellStart"/>
+            <w:r>
+              <w:rPr>
+                <w:b/>
+                <w:bCs/>
+              </w:rPr>
+              <w:t>refresh</w:t>
+            </w:r>
+            <w:proofErr w:type="spellEnd"/>
+            <w:r>
+              <w:t xml:space="preserve"> chame o </w:t>
+            </w:r>
+            <w:proofErr w:type="spellStart"/>
+            <w:r>
+              <w:rPr>
+                <w:b/>
+                <w:bCs/>
+              </w:rPr>
+              <w:t>await</w:t>
+            </w:r>
+            <w:proofErr w:type="spellEnd"/>
+            <w:r>
+              <w:rPr>
+                <w:b/>
+                <w:bCs/>
+              </w:rPr>
+              <w:t xml:space="preserve"> </w:t>
+            </w:r>
+            <w:proofErr w:type="spellStart"/>
+            <w:proofErr w:type="gramStart"/>
+            <w:r>
+              <w:rPr>
+                <w:b/>
+                <w:bCs/>
+              </w:rPr>
+              <w:t>request.jwtVerify</w:t>
+            </w:r>
+            <w:proofErr w:type="spellEnd"/>
+            <w:proofErr w:type="gramEnd"/>
+            <w:r>
+              <w:rPr>
+                <w:b/>
+                <w:bCs/>
+              </w:rPr>
+              <w:t>({</w:t>
+            </w:r>
+            <w:proofErr w:type="spellStart"/>
+            <w:r>
+              <w:rPr>
+                <w:b/>
+                <w:bCs/>
+              </w:rPr>
+              <w:t>onlyCookie</w:t>
+            </w:r>
+            <w:proofErr w:type="spellEnd"/>
+            <w:r>
+              <w:rPr>
+                <w:b/>
+                <w:bCs/>
+              </w:rPr>
+              <w:t xml:space="preserve">: </w:t>
+            </w:r>
+            <w:proofErr w:type="spellStart"/>
+            <w:r>
+              <w:rPr>
+                <w:b/>
+                <w:bCs/>
+              </w:rPr>
+              <w:t>true</w:t>
+            </w:r>
+            <w:proofErr w:type="spellEnd"/>
+            <w:r>
+              <w:rPr>
+                <w:b/>
+                <w:bCs/>
+              </w:rPr>
+              <w:t xml:space="preserve">}. </w:t>
+            </w:r>
+            <w:r>
+              <w:t>Gere um token para o usuário;</w:t>
+            </w:r>
+          </w:p>
+          <w:p>
+            <w:pPr>
+              <w:pStyle w:val="PargrafodaLista"/>
+              <w:numPr>
+                <w:ilvl w:val="0"/>
+                <w:numId w:val="1"/>
+              </w:numPr>
+              <w:jc w:val="both"/>
+            </w:pPr>
+            <w:r>
+              <w:t xml:space="preserve">Crie um teste para </w:t>
+            </w:r>
+            <w:proofErr w:type="spellStart"/>
+            <w:r>
+              <w:rPr>
+                <w:b/>
+                <w:bCs/>
+              </w:rPr>
+              <w:t>refresh</w:t>
+            </w:r>
+            <w:proofErr w:type="spellEnd"/>
+            <w:r>
+              <w:t xml:space="preserve">. Copie o de </w:t>
+            </w:r>
+            <w:proofErr w:type="spellStart"/>
+            <w:r>
+              <w:rPr>
+                <w:b/>
+                <w:bCs/>
+              </w:rPr>
+              <w:t>authenticate</w:t>
+            </w:r>
+            <w:proofErr w:type="spellEnd"/>
+            <w:r>
+              <w:rPr>
+                <w:b/>
+                <w:bCs/>
+              </w:rPr>
+              <w:t xml:space="preserve">. </w:t>
+            </w:r>
+            <w:r>
+              <w:t>Crie um usuário, faça o login dele</w:t>
+            </w:r>
+            <w:r>
+              <w:rPr>
+                <w:b/>
+                <w:bCs/>
+              </w:rPr>
+              <w:t xml:space="preserve">. </w:t>
+            </w:r>
+            <w:proofErr w:type="spellStart"/>
+            <w:r>
+              <w:t>Pege</w:t>
+            </w:r>
+            <w:proofErr w:type="spellEnd"/>
+            <w:r>
+              <w:t xml:space="preserve"> os </w:t>
+            </w:r>
+            <w:proofErr w:type="gramStart"/>
+            <w:r>
+              <w:rPr>
+                <w:b/>
+                <w:bCs/>
+              </w:rPr>
+              <w:t xml:space="preserve">cookies </w:t>
+            </w:r>
+            <w:r>
+              <w:t xml:space="preserve"> em</w:t>
+            </w:r>
+            <w:proofErr w:type="gramEnd"/>
+            <w:r>
+              <w:t xml:space="preserve"> </w:t>
+            </w:r>
+            <w:proofErr w:type="spellStart"/>
+            <w:r>
+              <w:rPr>
+                <w:b/>
+                <w:bCs/>
+              </w:rPr>
+              <w:t>response.get</w:t>
+            </w:r>
+            <w:proofErr w:type="spellEnd"/>
+            <w:r>
+              <w:rPr>
+                <w:b/>
+                <w:bCs/>
+              </w:rPr>
+              <w:t xml:space="preserve">(‘Set-Cookie’). </w:t>
+            </w:r>
+            <w:r>
+              <w:t xml:space="preserve">Faça uma chamada para a rota enviando os </w:t>
+            </w:r>
+            <w:r>
+              <w:rPr>
+                <w:b/>
+                <w:bCs/>
+              </w:rPr>
+              <w:t>cookies</w:t>
+            </w:r>
+            <w:r>
+              <w:t xml:space="preserve">. Espere que o retorno do status seja 200, espere que no body venha um </w:t>
+            </w:r>
+            <w:r>
+              <w:rPr>
+                <w:b/>
+                <w:bCs/>
+              </w:rPr>
+              <w:t xml:space="preserve">{token: </w:t>
+            </w:r>
+            <w:proofErr w:type="spellStart"/>
+            <w:proofErr w:type="gramStart"/>
+            <w:r>
+              <w:rPr>
+                <w:b/>
+                <w:bCs/>
+              </w:rPr>
+              <w:t>expect.any</w:t>
+            </w:r>
+            <w:proofErr w:type="spellEnd"/>
+            <w:r>
+              <w:rPr>
+                <w:b/>
+                <w:bCs/>
+              </w:rPr>
+              <w:t>(</w:t>
+            </w:r>
+            <w:proofErr w:type="spellStart"/>
+            <w:proofErr w:type="gramEnd"/>
+            <w:r>
+              <w:rPr>
+                <w:b/>
+                <w:bCs/>
+              </w:rPr>
+              <w:t>String</w:t>
+            </w:r>
+            <w:proofErr w:type="spellEnd"/>
+            <w:r>
+              <w:rPr>
+                <w:b/>
+                <w:bCs/>
+              </w:rPr>
+              <w:t>)}</w:t>
+            </w:r>
+            <w:r>
+              <w:t xml:space="preserve">, espere que o </w:t>
+            </w:r>
+            <w:proofErr w:type="spellStart"/>
+            <w:r>
+              <w:rPr>
+                <w:b/>
+                <w:bCs/>
+              </w:rPr>
+              <w:t>response.get</w:t>
+            </w:r>
+            <w:proofErr w:type="spellEnd"/>
+            <w:r>
+              <w:rPr>
+                <w:b/>
+                <w:bCs/>
+              </w:rPr>
+              <w:t>(‘Set-Cookie’)</w:t>
+            </w:r>
+            <w:r>
+              <w:t xml:space="preserve"> seja igual a um </w:t>
+            </w:r>
+            <w:proofErr w:type="spellStart"/>
+            <w:r>
+              <w:rPr>
+                <w:b/>
+                <w:bCs/>
+              </w:rPr>
+              <w:t>expect.stringContaining</w:t>
+            </w:r>
+            <w:proofErr w:type="spellEnd"/>
+            <w:r>
+              <w:rPr>
+                <w:b/>
+                <w:bCs/>
+              </w:rPr>
+              <w:t>(‘</w:t>
+            </w:r>
+            <w:proofErr w:type="spellStart"/>
+            <w:r>
+              <w:rPr>
+                <w:b/>
+                <w:bCs/>
+              </w:rPr>
+              <w:t>refreshToken</w:t>
+            </w:r>
+            <w:proofErr w:type="spellEnd"/>
+            <w:r>
+              <w:rPr>
+                <w:b/>
+                <w:bCs/>
+              </w:rPr>
+              <w:t>=’)</w:t>
+            </w:r>
+            <w:r>
+              <w:rPr>
+                <w:b/>
+                <w:bCs/>
+              </w:rPr>
+              <w:t>;</w:t>
+            </w:r>
+          </w:p>
+        </w:tc>
+      </w:tr>
+    </w:tbl>
+    <w:p>
+      <w:pPr>
+        <w:jc w:val="both"/>
+      </w:pPr>
+    </w:p>
+    <w:tbl>
+      <w:tblPr>
+        <w:tblStyle w:val="Tabelacomgrade"/>
+        <w:tblW w:w="0" w:type="auto"/>
+        <w:tblLook w:val="04A0" w:firstRow="1" w:lastRow="0" w:firstColumn="1" w:lastColumn="0" w:noHBand="0" w:noVBand="1"/>
+      </w:tblPr>
+      <w:tblGrid>
+        <w:gridCol w:w="8494"/>
+      </w:tblGrid>
+      <w:tr>
+        <w:tc>
+          <w:tcPr>
+            <w:tcW w:w="8494" w:type="dxa"/>
+            <w:shd w:val="clear" w:color="auto" w:fill="BFBFBF" w:themeFill="background1" w:themeFillShade="BF"/>
+          </w:tcPr>
+          <w:p>
+            <w:pPr>
+              <w:jc w:val="center"/>
+              <w:rPr>
+                <w:b/>
+                <w:bCs/>
+              </w:rPr>
+            </w:pPr>
+            <w:r>
+              <w:rPr>
+                <w:b/>
+                <w:bCs/>
+              </w:rPr>
+              <w:t xml:space="preserve">AULA </w:t>
+            </w:r>
+            <w:r>
+              <w:rPr>
+                <w:b/>
+                <w:bCs/>
+              </w:rPr>
+              <w:t>48</w:t>
+            </w:r>
+          </w:p>
+        </w:tc>
+      </w:tr>
+      <w:tr>
+        <w:trPr>
+          <w:trHeight w:val="35"/>
+        </w:trPr>
+        <w:tc>
+          <w:tcPr>
+            <w:tcW w:w="8494" w:type="dxa"/>
+          </w:tcPr>
+          <w:p>
+            <w:pPr>
+              <w:pStyle w:val="PargrafodaLista"/>
+              <w:numPr>
+                <w:ilvl w:val="0"/>
+                <w:numId w:val="1"/>
+              </w:numPr>
+              <w:jc w:val="both"/>
+            </w:pPr>
+            <w:r>
+              <w:t xml:space="preserve">Crie na tabela </w:t>
+            </w:r>
+            <w:proofErr w:type="spellStart"/>
+            <w:r>
+              <w:rPr>
+                <w:b/>
+                <w:bCs/>
+              </w:rPr>
+              <w:t>User</w:t>
+            </w:r>
+            <w:proofErr w:type="spellEnd"/>
+            <w:r>
+              <w:t xml:space="preserve"> uma linha </w:t>
+            </w:r>
+            <w:r>
+              <w:rPr>
+                <w:b/>
+                <w:bCs/>
+              </w:rPr>
+              <w:t>role</w:t>
+            </w:r>
+            <w:r>
+              <w:t xml:space="preserve">. Antes dos </w:t>
+            </w:r>
+            <w:r>
+              <w:rPr>
+                <w:b/>
+                <w:bCs/>
+              </w:rPr>
+              <w:t>models</w:t>
+            </w:r>
+            <w:r>
+              <w:t xml:space="preserve">, crie um </w:t>
+            </w:r>
+            <w:proofErr w:type="gramStart"/>
+            <w:r>
+              <w:rPr>
+                <w:b/>
+                <w:bCs/>
+              </w:rPr>
+              <w:t>enum Role</w:t>
+            </w:r>
+            <w:proofErr w:type="gramEnd"/>
+            <w:r>
+              <w:rPr>
+                <w:b/>
+                <w:bCs/>
+              </w:rPr>
+              <w:t xml:space="preserve"> {ADMIN MEMBER} </w:t>
+            </w:r>
+            <w:r>
+              <w:t xml:space="preserve">e membro como </w:t>
+            </w:r>
+            <w:r>
+              <w:rPr>
+                <w:b/>
+                <w:bCs/>
+              </w:rPr>
+              <w:t>default</w:t>
+            </w:r>
+            <w:r>
+              <w:t xml:space="preserve">. Rode a </w:t>
+            </w:r>
+            <w:proofErr w:type="spellStart"/>
+            <w:r>
+              <w:t>migration</w:t>
+            </w:r>
+            <w:proofErr w:type="spellEnd"/>
+            <w:r>
+              <w:t>;</w:t>
+            </w:r>
+          </w:p>
+          <w:p>
+            <w:pPr>
+              <w:pStyle w:val="PargrafodaLista"/>
+              <w:numPr>
+                <w:ilvl w:val="0"/>
+                <w:numId w:val="1"/>
+              </w:numPr>
+              <w:jc w:val="both"/>
+            </w:pPr>
+            <w:r>
+              <w:t xml:space="preserve">No arquivo </w:t>
+            </w:r>
+            <w:proofErr w:type="spellStart"/>
+            <w:r>
+              <w:rPr>
+                <w:b/>
+                <w:bCs/>
+              </w:rPr>
+              <w:t>authenticate</w:t>
+            </w:r>
+            <w:proofErr w:type="spellEnd"/>
+            <w:r>
+              <w:t xml:space="preserve">, na constante </w:t>
+            </w:r>
+            <w:r>
+              <w:rPr>
+                <w:b/>
+                <w:bCs/>
+              </w:rPr>
+              <w:t xml:space="preserve">token </w:t>
+            </w:r>
+            <w:r>
+              <w:t xml:space="preserve">e na </w:t>
+            </w:r>
+            <w:proofErr w:type="spellStart"/>
+            <w:r>
+              <w:rPr>
+                <w:b/>
+                <w:bCs/>
+              </w:rPr>
+              <w:t>refreshToken</w:t>
+            </w:r>
+            <w:proofErr w:type="spellEnd"/>
+            <w:r>
+              <w:t xml:space="preserve"> crie um primeiro parâmetro que é um objeto </w:t>
+            </w:r>
+            <w:r>
+              <w:rPr>
+                <w:b/>
+                <w:bCs/>
+              </w:rPr>
+              <w:t xml:space="preserve">{role: </w:t>
+            </w:r>
+            <w:proofErr w:type="spellStart"/>
+            <w:proofErr w:type="gramStart"/>
+            <w:r>
+              <w:rPr>
+                <w:b/>
+                <w:bCs/>
+              </w:rPr>
+              <w:t>user.role</w:t>
+            </w:r>
+            <w:proofErr w:type="spellEnd"/>
+            <w:proofErr w:type="gramEnd"/>
+            <w:r>
+              <w:rPr>
+                <w:b/>
+                <w:bCs/>
+              </w:rPr>
+              <w:t>};</w:t>
+            </w:r>
+          </w:p>
+          <w:p>
+            <w:pPr>
+              <w:pStyle w:val="PargrafodaLista"/>
+              <w:numPr>
+                <w:ilvl w:val="0"/>
+                <w:numId w:val="1"/>
+              </w:numPr>
+              <w:jc w:val="both"/>
+            </w:pPr>
+            <w:r>
+              <w:t xml:space="preserve">No arquivo </w:t>
+            </w:r>
+            <w:proofErr w:type="spellStart"/>
+            <w:r>
+              <w:rPr>
+                <w:b/>
+                <w:bCs/>
+              </w:rPr>
+              <w:t>fastify-jwt.ts</w:t>
+            </w:r>
+            <w:proofErr w:type="spellEnd"/>
+            <w:r>
+              <w:t xml:space="preserve"> adicione </w:t>
+            </w:r>
+            <w:proofErr w:type="gramStart"/>
+            <w:r>
+              <w:t>o chave</w:t>
+            </w:r>
+            <w:proofErr w:type="gramEnd"/>
+            <w:r>
+              <w:t xml:space="preserve"> </w:t>
+            </w:r>
+            <w:r>
+              <w:rPr>
+                <w:b/>
+                <w:bCs/>
+              </w:rPr>
+              <w:t>role: ‘ADMIN’|’MEMBER’</w:t>
+            </w:r>
+            <w:r>
+              <w:rPr>
+                <w:b/>
+                <w:bCs/>
+              </w:rPr>
+              <w:t xml:space="preserve"> </w:t>
+            </w:r>
+            <w:r>
+              <w:t xml:space="preserve">dentro de </w:t>
+            </w:r>
+            <w:proofErr w:type="spellStart"/>
+            <w:r>
+              <w:rPr>
+                <w:b/>
+                <w:bCs/>
+              </w:rPr>
+              <w:t>user</w:t>
+            </w:r>
+            <w:proofErr w:type="spellEnd"/>
+            <w:r>
+              <w:t>;</w:t>
+            </w:r>
+          </w:p>
+          <w:p>
+            <w:pPr>
+              <w:pStyle w:val="PargrafodaLista"/>
+              <w:numPr>
+                <w:ilvl w:val="0"/>
+                <w:numId w:val="1"/>
+              </w:numPr>
+              <w:jc w:val="both"/>
+            </w:pPr>
+            <w:r>
+              <w:t xml:space="preserve">Agora adicione a role no arquivo </w:t>
+            </w:r>
+            <w:proofErr w:type="spellStart"/>
+            <w:r>
+              <w:rPr>
+                <w:b/>
+                <w:bCs/>
+              </w:rPr>
+              <w:t>refresh.ts</w:t>
+            </w:r>
+            <w:proofErr w:type="spellEnd"/>
+            <w:r>
+              <w:rPr>
+                <w:b/>
+                <w:bCs/>
+              </w:rPr>
+              <w:t>,</w:t>
+            </w:r>
+            <w:r>
+              <w:rPr>
+                <w:b/>
+                <w:bCs/>
+              </w:rPr>
+              <w:t xml:space="preserve"> </w:t>
+            </w:r>
+            <w:proofErr w:type="gramStart"/>
+            <w:r>
+              <w:t>desestruturando ela</w:t>
+            </w:r>
+            <w:proofErr w:type="gramEnd"/>
+            <w:r>
+              <w:t xml:space="preserve"> de </w:t>
+            </w:r>
+            <w:proofErr w:type="spellStart"/>
+            <w:r>
+              <w:rPr>
+                <w:b/>
+                <w:bCs/>
+              </w:rPr>
+              <w:t>request.user</w:t>
+            </w:r>
+            <w:proofErr w:type="spellEnd"/>
+            <w:r>
+              <w:t>;</w:t>
+            </w:r>
+          </w:p>
+          <w:p>
+            <w:pPr>
+              <w:pStyle w:val="PargrafodaLista"/>
+              <w:numPr>
+                <w:ilvl w:val="0"/>
+                <w:numId w:val="1"/>
+              </w:numPr>
+              <w:jc w:val="both"/>
+            </w:pPr>
+            <w:proofErr w:type="gramStart"/>
+            <w:r>
+              <w:t>Crie um novo</w:t>
+            </w:r>
+            <w:proofErr w:type="gramEnd"/>
+            <w:r>
+              <w:t xml:space="preserve"> </w:t>
+            </w:r>
+            <w:r>
+              <w:rPr>
+                <w:b/>
+                <w:bCs/>
+              </w:rPr>
+              <w:t>middleware</w:t>
+            </w:r>
+            <w:r>
+              <w:t xml:space="preserve"> chamado </w:t>
+            </w:r>
+            <w:proofErr w:type="spellStart"/>
+            <w:r>
+              <w:rPr>
+                <w:b/>
+                <w:bCs/>
+              </w:rPr>
+              <w:t>verify-user-role.ts</w:t>
+            </w:r>
+            <w:proofErr w:type="spellEnd"/>
+            <w:r>
+              <w:t xml:space="preserve">. Faça uma função que retorna </w:t>
+            </w:r>
+            <w:r>
+              <w:rPr>
+                <w:b/>
+                <w:bCs/>
+              </w:rPr>
+              <w:t>role</w:t>
+            </w:r>
+            <w:r>
+              <w:t xml:space="preserve"> desestruturada e diz se essa </w:t>
+            </w:r>
+            <w:r>
+              <w:rPr>
+                <w:b/>
+                <w:bCs/>
+              </w:rPr>
+              <w:t>role</w:t>
+            </w:r>
+            <w:r>
+              <w:t xml:space="preserve"> é igual ou não a do parâmetro da função, caso seja diferente retorne status 401 e a mensagem </w:t>
+            </w:r>
+            <w:proofErr w:type="spellStart"/>
+            <w:r>
+              <w:rPr>
+                <w:b/>
+                <w:bCs/>
+              </w:rPr>
+              <w:t>Unauthorized</w:t>
+            </w:r>
+            <w:proofErr w:type="spellEnd"/>
+            <w:r>
+              <w:rPr>
+                <w:b/>
+                <w:bCs/>
+              </w:rPr>
+              <w:t>.</w:t>
+            </w:r>
+            <w:r>
+              <w:t xml:space="preserve"> A função não precisa ser </w:t>
+            </w:r>
+            <w:proofErr w:type="gramStart"/>
+            <w:r>
+              <w:t>assíncrona</w:t>
+            </w:r>
+            <w:proofErr w:type="gramEnd"/>
+            <w:r>
+              <w:t xml:space="preserve"> mas o primeiro </w:t>
+            </w:r>
+            <w:proofErr w:type="spellStart"/>
+            <w:r>
+              <w:rPr>
+                <w:b/>
+                <w:bCs/>
+              </w:rPr>
+              <w:t>return</w:t>
+            </w:r>
+            <w:proofErr w:type="spellEnd"/>
+            <w:r>
+              <w:rPr>
+                <w:b/>
+                <w:bCs/>
+              </w:rPr>
+              <w:t xml:space="preserve"> </w:t>
+            </w:r>
+            <w:r>
+              <w:t>precisa;</w:t>
+            </w:r>
+          </w:p>
+          <w:p>
+            <w:pPr>
+              <w:pStyle w:val="PargrafodaLista"/>
+              <w:numPr>
+                <w:ilvl w:val="0"/>
+                <w:numId w:val="1"/>
+              </w:numPr>
+              <w:jc w:val="both"/>
+            </w:pPr>
+            <w:r>
+              <w:t xml:space="preserve">Adicione este </w:t>
+            </w:r>
+            <w:r>
+              <w:rPr>
+                <w:b/>
+                <w:bCs/>
+              </w:rPr>
+              <w:t xml:space="preserve">middleware </w:t>
+            </w:r>
+            <w:r>
+              <w:t>também na rota de validação;</w:t>
+            </w:r>
           </w:p>
         </w:tc>
       </w:tr>
@@ -27912,7 +29428,7 @@
   <w:style w:type="paragraph" w:default="1" w:styleId="Normal">
     <w:name w:val="Normal"/>
     <w:qFormat/>
-    <w:rsid w:val="00A955F5"/>
+    <w:rsid w:val="007F04B4"/>
   </w:style>
   <w:style w:type="paragraph" w:styleId="Ttulo1">
     <w:name w:val="heading 1"/>

</xml_diff>